<commit_message>
Weiter Updates an Doku
</commit_message>
<xml_diff>
--- a/Dokumente_Teamprojekt/Anforderungen_15.docx
+++ b/Dokumente_Teamprojekt/Anforderungen_15.docx
@@ -13,8 +13,6 @@
           <w:docGrid w:linePitch="360"/>
         </w:sectPr>
       </w:pPr>
-      <w:bookmarkStart w:id="2" w:name="_GoBack"/>
-      <w:bookmarkEnd w:id="2"/>
     </w:p>
     <w:p>
       <w:pPr>
@@ -3022,75 +3020,52 @@
       <w:pPr>
         <w:pStyle w:val="Formatvorlageberschrift1Cambira14"/>
       </w:pPr>
-      <w:bookmarkStart w:id="3" w:name="_Toc477474165"/>
-      <w:bookmarkStart w:id="4" w:name="_Toc3914326"/>
+      <w:bookmarkStart w:id="2" w:name="_Toc477474165"/>
+      <w:bookmarkStart w:id="3" w:name="_Toc3914326"/>
       <w:r>
         <w:lastRenderedPageBreak/>
         <w:t>Ziel und Zweck des Dokumentes</w:t>
       </w:r>
+      <w:bookmarkEnd w:id="2"/>
       <w:bookmarkEnd w:id="3"/>
+    </w:p>
+    <w:p>
+      <w:pPr>
+        <w:pStyle w:val="KeinLeerraum"/>
+        <w:rPr>
+          <w:rFonts w:ascii="Arial" w:hAnsi="Arial" w:cs="Arial"/>
+        </w:rPr>
+      </w:pPr>
+      <w:bookmarkStart w:id="4" w:name="_GoBack"/>
+      <w:r>
+        <w:rPr>
+          <w:rFonts w:ascii="Arial" w:hAnsi="Arial" w:cs="Arial"/>
+        </w:rPr>
+        <w:t>Dieses Dokument beschreibt die Anforderungen der</w:t>
+      </w:r>
+      <w:r>
+        <w:rPr>
+          <w:rFonts w:ascii="Arial" w:hAnsi="Arial" w:cs="Arial"/>
+        </w:rPr>
+        <w:t xml:space="preserve"> T-Systems on site services GmbH.</w:t>
+      </w:r>
+      <w:r>
+        <w:rPr>
+          <w:rFonts w:ascii="Arial" w:hAnsi="Arial" w:cs="Arial"/>
+        </w:rPr>
+        <w:t xml:space="preserve"> Es handelt sich hierbei um die Systemdefinition, die der Auftragnehmer für den Auftraggeber (Kunde) erstellt, sodass der Kunde versteht und validieren kann, was das System leisten wird.</w:t>
+      </w:r>
+    </w:p>
+    <w:p>
+      <w:pPr>
+        <w:pStyle w:val="Formatvorlage1"/>
+        <w:rPr>
+          <w:color w:val="A6A6A6" w:themeColor="background1" w:themeShade="A6"/>
+          <w:lang w:eastAsia="de-DE"/>
+        </w:rPr>
+      </w:pPr>
+      <w:bookmarkStart w:id="5" w:name="_Toc3914327"/>
       <w:bookmarkEnd w:id="4"/>
-    </w:p>
-    <w:p>
-      <w:pPr>
-        <w:jc w:val="both"/>
-        <w:rPr>
-          <w:rFonts w:ascii="Arial" w:hAnsi="Arial" w:cs="Arial"/>
-          <w:i/>
-        </w:rPr>
-      </w:pPr>
-      <w:r>
-        <w:rPr>
-          <w:rFonts w:ascii="Arial" w:hAnsi="Arial" w:cs="Arial"/>
-          <w:i/>
-        </w:rPr>
-        <w:t xml:space="preserve">Dieses Dokument beschreibt die Anforderungen </w:t>
-      </w:r>
-      <w:r>
-        <w:rPr>
-          <w:rFonts w:ascii="Arial" w:hAnsi="Arial" w:cs="Arial"/>
-          <w:i/>
-        </w:rPr>
-        <w:t>der</w:t>
-      </w:r>
-      <w:r>
-        <w:rPr>
-          <w:rFonts w:ascii="Arial" w:hAnsi="Arial" w:cs="Arial"/>
-          <w:i/>
-        </w:rPr>
-        <w:t xml:space="preserve"> T-Systems on site services GmbH.</w:t>
-      </w:r>
-      <w:r>
-        <w:rPr>
-          <w:rFonts w:ascii="Arial" w:hAnsi="Arial" w:cs="Arial"/>
-          <w:i/>
-        </w:rPr>
-        <w:t xml:space="preserve"> </w:t>
-      </w:r>
-      <w:r>
-        <w:rPr>
-          <w:rFonts w:ascii="Arial" w:hAnsi="Arial" w:cs="Arial"/>
-          <w:i/>
-        </w:rPr>
-        <w:t>Es handelt sich hierbei um</w:t>
-      </w:r>
-      <w:r>
-        <w:rPr>
-          <w:rFonts w:ascii="Arial" w:hAnsi="Arial" w:cs="Arial"/>
-          <w:i/>
-        </w:rPr>
-        <w:t xml:space="preserve"> die Systemdefinition, die der Auftragnehmer für den Auftraggeber (Kunde) erstellt, sodass der Kunde versteht und validieren kann, was das System leisten wird.</w:t>
-      </w:r>
-    </w:p>
-    <w:p>
-      <w:pPr>
-        <w:pStyle w:val="Formatvorlage1"/>
-        <w:rPr>
-          <w:color w:val="A6A6A6" w:themeColor="background1" w:themeShade="A6"/>
-          <w:lang w:eastAsia="de-DE"/>
-        </w:rPr>
-      </w:pPr>
-      <w:bookmarkStart w:id="5" w:name="_Toc3914327"/>
       <w:r>
         <w:rPr>
           <w:color w:val="A6A6A6" w:themeColor="background1" w:themeShade="A6"/>
@@ -3262,27 +3237,14 @@
       <w:r>
         <w:t xml:space="preserve">Abbildung </w:t>
       </w:r>
-      <w:r>
-        <w:fldChar w:fldCharType="begin"/>
-      </w:r>
-      <w:r>
-        <w:instrText xml:space="preserve"> SEQ Abbildung \* ARABIC </w:instrText>
-      </w:r>
-      <w:r>
-        <w:fldChar w:fldCharType="separate"/>
-      </w:r>
-      <w:r>
-        <w:rPr>
-          <w:noProof/>
-        </w:rPr>
-        <w:t>1</w:t>
-      </w:r>
-      <w:r>
-        <w:rPr>
-          <w:noProof/>
-        </w:rPr>
-        <w:fldChar w:fldCharType="end"/>
-      </w:r>
+      <w:fldSimple w:instr=" SEQ Abbildung \* ARABIC ">
+        <w:r>
+          <w:rPr>
+            <w:noProof/>
+          </w:rPr>
+          <w:t>1</w:t>
+        </w:r>
+      </w:fldSimple>
       <w:r>
         <w:t>: Produkt-Zyklus</w:t>
       </w:r>
@@ -24310,7 +24272,7 @@
 </file>
 
 <file path=customXml/itemProps3.xml><?xml version="1.0" encoding="utf-8"?>
-<ds:datastoreItem xmlns:ds="http://schemas.openxmlformats.org/officeDocument/2006/customXml" ds:itemID="{C0ACD9B9-82C2-4856-90C2-467E5212B728}">
+<ds:datastoreItem xmlns:ds="http://schemas.openxmlformats.org/officeDocument/2006/customXml" ds:itemID="{F78C89D0-7242-499C-B627-50449360B5D8}">
   <ds:schemaRefs>
     <ds:schemaRef ds:uri="http://schemas.openxmlformats.org/officeDocument/2006/bibliography"/>
   </ds:schemaRefs>

</xml_diff>